<commit_message>
adding reviews.csv for NLP processing and altering locations.csv to mirror location ids
</commit_message>
<xml_diff>
--- a/Algorithms V2.docx
+++ b/Algorithms V2.docx
@@ -212,51 +212,44 @@
           <w:rFonts w:ascii="Aptos" w:hAnsi="Aptos"/>
           <w:color w:val="FF0000"/>
         </w:rPr>
-        <w:t xml:space="preserve"> Food = 1, History = 2, Shopping = 3 for use in MOEA</w:t>
+        <w:t xml:space="preserve"> Food = 1, History = 2, Shopping = 3 for use in MOEA, as</w:t>
       </w:r>
       <w:r>
         <w:rPr>
           <w:rFonts w:ascii="Aptos" w:hAnsi="Aptos"/>
           <w:color w:val="FF0000"/>
         </w:rPr>
-        <w:t>, as</w:t>
+        <w:t xml:space="preserve"> </w:t>
       </w:r>
       <w:r>
         <w:rPr>
           <w:rFonts w:ascii="Aptos" w:hAnsi="Aptos"/>
           <w:color w:val="FF0000"/>
         </w:rPr>
+        <w:t>not</w:t>
+      </w:r>
+      <w:r>
+        <w:rPr>
+          <w:rFonts w:ascii="Aptos" w:hAnsi="Aptos"/>
+          <w:color w:val="FF0000"/>
+        </w:rPr>
+        <w:t xml:space="preserve"> available as an API.</w:t>
+      </w:r>
+      <w:r>
+        <w:rPr>
+          <w:rFonts w:ascii="Aptos" w:hAnsi="Aptos"/>
+          <w:color w:val="FF0000"/>
+        </w:rPr>
         <w:t xml:space="preserve"> </w:t>
       </w:r>
-      <w:r>
+    </w:p>
+    <w:p>
+      <w:pPr>
+        <w:pStyle w:val="ListParagraph"/>
         <w:rPr>
           <w:rFonts w:ascii="Aptos" w:hAnsi="Aptos"/>
           <w:color w:val="FF0000"/>
         </w:rPr>
-        <w:t>not</w:t>
-      </w:r>
-      <w:r>
-        <w:rPr>
-          <w:rFonts w:ascii="Aptos" w:hAnsi="Aptos"/>
-          <w:color w:val="FF0000"/>
-        </w:rPr>
-        <w:t xml:space="preserve"> available as an API.</w:t>
-      </w:r>
-      <w:r>
-        <w:rPr>
-          <w:rFonts w:ascii="Aptos" w:hAnsi="Aptos"/>
-          <w:color w:val="FF0000"/>
-        </w:rPr>
-        <w:t xml:space="preserve"> </w:t>
-      </w:r>
-    </w:p>
-    <w:p>
-      <w:pPr>
-        <w:pStyle w:val="ListParagraph"/>
-        <w:rPr>
-          <w:rFonts w:ascii="Aptos" w:hAnsi="Aptos"/>
-          <w:color w:val="FF0000"/>
-        </w:rPr>
       </w:pPr>
       <w:r>
         <w:rPr>
@@ -264,15 +257,7 @@
           <w:color w:val="FF0000"/>
           <w:kern w:val="0"/>
         </w:rPr>
-        <w:t>Or could you learn a model to categorise them based on some features?</w:t>
-      </w:r>
-      <w:r>
-        <w:rPr>
-          <w:rFonts w:ascii="Aptos" w:hAnsi="Aptos" w:cs="AppleSystemUIFont"/>
-          <w:color w:val="FF0000"/>
-          <w:kern w:val="0"/>
-        </w:rPr>
-        <w:t xml:space="preserve"> -&gt; Maybe using hashtags??</w:t>
+        <w:t>Or could you learn a model to categorise them based on some features? -&gt; Maybe using hashtags??</w:t>
       </w:r>
     </w:p>
     <w:p>
@@ -799,7 +784,38 @@
     </w:p>
     <w:p/>
     <w:p/>
+    <w:p>
+      <w:pPr>
+        <w:rPr>
+          <w:b/>
+          <w:bCs/>
+        </w:rPr>
+      </w:pPr>
+      <w:r>
+        <w:rPr>
+          <w:b/>
+          <w:bCs/>
+        </w:rPr>
+        <w:t>USING DEAP</w:t>
+      </w:r>
+    </w:p>
+    <w:p>
+      <w:r>
+        <w:t>What is DEAP?</w:t>
+      </w:r>
+    </w:p>
     <w:p/>
+    <w:p>
+      <w:r>
+        <w:t>Why use DEAP as opposed to other options?</w:t>
+      </w:r>
+    </w:p>
+    <w:p/>
+    <w:p>
+      <w:r>
+        <w:t>Evaluation</w:t>
+      </w:r>
+    </w:p>
     <w:sectPr>
       <w:headerReference w:type="default" r:id="rId7"/>
       <w:pgSz w:w="11906" w:h="16838"/>

</xml_diff>